<commit_message>
Ported my old snake to Bug OS :)
</commit_message>
<xml_diff>
--- a/docs/specification.docx
+++ b/docs/specification.docx
@@ -1588,6 +1588,7 @@
         <w:bidi/>
         <w:contextualSpacing/>
         <w:rPr>
+          <w:rFonts w:hint="cs"/>
           <w:i/>
         </w:rPr>
       </w:pPr>
@@ -1602,6 +1603,59 @@
     </w:p>
     <w:p>
       <w:pPr>
+        <w:numPr>
+          <w:ilvl w:val="0"/>
+          <w:numId w:val="2"/>
+        </w:numPr>
+        <w:bidi/>
+        <w:contextualSpacing/>
+        <w:rPr>
+          <w:i/>
+        </w:rPr>
+      </w:pPr>
+      <w:r>
+        <w:rPr>
+          <w:rFonts w:hint="cs"/>
+          <w:i/>
+          <w:rtl/>
+        </w:rPr>
+        <w:t xml:space="preserve">המשתמש מתקשר עם </w:t>
+      </w:r>
+      <w:r>
+        <w:rPr>
+          <w:i/>
+        </w:rPr>
+        <w:t>shell</w:t>
+      </w:r>
+      <w:r>
+        <w:rPr>
+          <w:rFonts w:hint="cs"/>
+          <w:i/>
+          <w:rtl/>
+        </w:rPr>
+        <w:t xml:space="preserve"> </w:t>
+      </w:r>
+      <w:proofErr w:type="spellStart"/>
+      <w:r>
+        <w:rPr>
+          <w:rFonts w:hint="cs"/>
+          <w:i/>
+          <w:rtl/>
+        </w:rPr>
+        <w:t>יעודי</w:t>
+      </w:r>
+      <w:proofErr w:type="spellEnd"/>
+      <w:r>
+        <w:rPr>
+          <w:rFonts w:hint="cs"/>
+          <w:i/>
+          <w:rtl/>
+        </w:rPr>
+        <w:t xml:space="preserve"> שבעזרתו הוא מפעיל תוכנות/פקודות שונות</w:t>
+      </w:r>
+    </w:p>
+    <w:p>
+      <w:pPr>
         <w:bidi/>
       </w:pPr>
     </w:p>
@@ -1688,16 +1742,7 @@
           <w:rFonts w:hint="cs"/>
           <w:rtl/>
         </w:rPr>
-        <w:t>הק</w:t>
-      </w:r>
-      <w:bookmarkStart w:id="0" w:name="_GoBack"/>
-      <w:bookmarkEnd w:id="0"/>
-      <w:r>
-        <w:rPr>
-          <w:rFonts w:hint="cs"/>
-          <w:rtl/>
-        </w:rPr>
-        <w:t xml:space="preserve">טן ביותר </w:t>
+        <w:t xml:space="preserve">הקטן ביותר </w:t>
       </w:r>
       <w:r>
         <w:rPr>
@@ -1732,14 +1777,6 @@
           <w:rtl/>
         </w:rPr>
         <w:t>) הוא 4096 בתים.</w:t>
-      </w:r>
-    </w:p>
-    <w:p>
-      <w:r>
-        <w:rPr>
-          <w:rtl/>
-        </w:rPr>
-        <w:br w:type="page"/>
       </w:r>
     </w:p>
     <w:p>
@@ -3927,7 +3964,7 @@
           <w:rFonts w:hint="cs"/>
           <w:rtl/>
         </w:rPr>
-        <w:t>לנהל את מצב התהליך הנוכחי: לשכפל את עצמו, להריץ תהליך חדש, לחכות פרק זמן, לסגור את התהליך.</w:t>
+        <w:t>לנהל את מצב התהליך הנוכחי: להריץ תהליך חדש, לחכות פרק זמן, לסגור את התהליך.</w:t>
       </w:r>
     </w:p>
     <w:p>
@@ -4209,8 +4246,31 @@
           <w:rFonts w:hint="cs"/>
           <w:rtl/>
         </w:rPr>
-        <w:t>תוכנות מערכת בסיסיות: יצירת קבצים ותיקיות, עריכת קבצים, מידע על המערכת, כיבוי המחשב, וכו'</w:t>
-      </w:r>
+        <w:t>תוכנות מערכת בסיסיות: יצירת קבצים ותיקיות, עריכת קבצים, מידע על המערכת</w:t>
+      </w:r>
+      <w:r>
+        <w:rPr>
+          <w:rFonts w:hint="cs"/>
+          <w:rtl/>
+        </w:rPr>
+        <w:t xml:space="preserve"> </w:t>
+      </w:r>
+      <w:r>
+        <w:rPr>
+          <w:rFonts w:hint="cs"/>
+          <w:rtl/>
+        </w:rPr>
+        <w:t>וכו'</w:t>
+      </w:r>
+      <w:r>
+        <w:rPr>
+          <w:rFonts w:hint="cs"/>
+          <w:rtl/>
+        </w:rPr>
+        <w:t>.</w:t>
+      </w:r>
+      <w:bookmarkStart w:id="0" w:name="_GoBack"/>
+      <w:bookmarkEnd w:id="0"/>
     </w:p>
     <w:p>
       <w:pPr>

</xml_diff>

<commit_message>
Clean up a bit
</commit_message>
<xml_diff>
--- a/docs/specification.docx
+++ b/docs/specification.docx
@@ -7,9 +7,6 @@
       <w:pPr>
         <w:bidi/>
         <w:jc w:val="center"/>
-        <w:rPr>
-          <w:rFonts w:hint="cs"/>
-        </w:rPr>
       </w:pPr>
     </w:p>
     <w:p>
@@ -1588,7 +1585,6 @@
         <w:bidi/>
         <w:contextualSpacing/>
         <w:rPr>
-          <w:rFonts w:hint="cs"/>
           <w:i/>
         </w:rPr>
       </w:pPr>
@@ -2276,6 +2272,7 @@
       <w:pPr>
         <w:bidi/>
         <w:rPr>
+          <w:rFonts w:hint="cs"/>
           <w:i/>
           <w:rtl/>
         </w:rPr>
@@ -4240,6 +4237,9 @@
           <w:numId w:val="17"/>
         </w:numPr>
         <w:bidi/>
+        <w:rPr>
+          <w:rFonts w:hint="cs"/>
+        </w:rPr>
       </w:pPr>
       <w:r>
         <w:rPr>
@@ -4255,12 +4255,21 @@
         </w:rPr>
         <w:t xml:space="preserve"> </w:t>
       </w:r>
-      <w:r>
-        <w:rPr>
-          <w:rFonts w:hint="cs"/>
-          <w:rtl/>
-        </w:rPr>
-        <w:t>וכו'</w:t>
+      <w:proofErr w:type="spellStart"/>
+      <w:r>
+        <w:rPr>
+          <w:rFonts w:hint="cs"/>
+          <w:rtl/>
+        </w:rPr>
+        <w:t>וכו</w:t>
+      </w:r>
+      <w:proofErr w:type="spellEnd"/>
+      <w:r>
+        <w:rPr>
+          <w:rFonts w:hint="cs"/>
+          <w:rtl/>
+        </w:rPr>
+        <w:t>'</w:t>
       </w:r>
       <w:r>
         <w:rPr>
@@ -4269,17 +4278,17 @@
         </w:rPr>
         <w:t>.</w:t>
       </w:r>
+    </w:p>
+    <w:p>
+      <w:pPr>
+        <w:pStyle w:val="a6"/>
+        <w:bidi/>
+        <w:rPr>
+          <w:rtl/>
+        </w:rPr>
+      </w:pPr>
       <w:bookmarkStart w:id="0" w:name="_GoBack"/>
       <w:bookmarkEnd w:id="0"/>
-    </w:p>
-    <w:p>
-      <w:pPr>
-        <w:bidi/>
-        <w:rPr>
-          <w:b/>
-          <w:rtl/>
-        </w:rPr>
-      </w:pPr>
     </w:p>
     <w:p>
       <w:pPr>

</xml_diff>